<commit_message>
Complete! Documentation practically done.
</commit_message>
<xml_diff>
--- a/FilterApplication/Debugging evidence.docx
+++ b/FilterApplication/Debugging evidence.docx
@@ -13,7 +13,19 @@
         <w:rPr>
           <w:lang w:val="en-US"/>
         </w:rPr>
-        <w:t>Evidence for Debugging</w:t>
+        <w:t xml:space="preserve">Evidence </w:t>
+      </w:r>
+      <w:r>
+        <w:rPr>
+          <w:lang w:val="en-US"/>
+        </w:rPr>
+        <w:t>of</w:t>
+      </w:r>
+      <w:r>
+        <w:rPr>
+          <w:lang w:val="en-US"/>
+        </w:rPr>
+        <w:t xml:space="preserve"> Debugging</w:t>
       </w:r>
     </w:p>
     <w:p>
@@ -40,20 +52,140 @@
         <w:rPr>
           <w:lang w:val="en-US"/>
         </w:rPr>
-        <w:t>2 breakpoints</w:t>
-      </w:r>
-    </w:p>
-    <w:p>
-      <w:pPr>
-        <w:rPr>
-          <w:lang w:val="en-US"/>
-        </w:rPr>
-      </w:pPr>
-      <w:r>
-        <w:rPr>
-          <w:lang w:val="en-US"/>
-        </w:rPr>
-        <w:t>Need to be explained as to why use.</w:t>
+        <w:t>1.</w:t>
+      </w:r>
+    </w:p>
+    <w:p>
+      <w:pPr>
+        <w:rPr>
+          <w:lang w:val="en-US"/>
+        </w:rPr>
+      </w:pPr>
+      <w:r>
+        <w:rPr>
+          <w:noProof/>
+        </w:rPr>
+        <w:drawing>
+          <wp:inline distT="0" distB="0" distL="0" distR="0" wp14:anchorId="2A76257B" wp14:editId="1E7173CA">
+            <wp:extent cx="4686300" cy="2533177"/>
+            <wp:effectExtent l="0" t="0" r="0" b="635"/>
+            <wp:docPr id="6" name="Picture 6"/>
+            <wp:cNvGraphicFramePr>
+              <a:graphicFrameLocks xmlns:a="http://schemas.openxmlformats.org/drawingml/2006/main" noChangeAspect="1"/>
+            </wp:cNvGraphicFramePr>
+            <a:graphic xmlns:a="http://schemas.openxmlformats.org/drawingml/2006/main">
+              <a:graphicData uri="http://schemas.openxmlformats.org/drawingml/2006/picture">
+                <pic:pic xmlns:pic="http://schemas.openxmlformats.org/drawingml/2006/picture">
+                  <pic:nvPicPr>
+                    <pic:cNvPr id="1" name=""/>
+                    <pic:cNvPicPr/>
+                  </pic:nvPicPr>
+                  <pic:blipFill>
+                    <a:blip r:embed="rId4"/>
+                    <a:stretch>
+                      <a:fillRect/>
+                    </a:stretch>
+                  </pic:blipFill>
+                  <pic:spPr>
+                    <a:xfrm>
+                      <a:off x="0" y="0"/>
+                      <a:ext cx="4695125" cy="2537947"/>
+                    </a:xfrm>
+                    <a:prstGeom prst="rect">
+                      <a:avLst/>
+                    </a:prstGeom>
+                  </pic:spPr>
+                </pic:pic>
+              </a:graphicData>
+            </a:graphic>
+          </wp:inline>
+        </w:drawing>
+      </w:r>
+    </w:p>
+    <w:p>
+      <w:pPr>
+        <w:rPr>
+          <w:lang w:val="en-US"/>
+        </w:rPr>
+      </w:pPr>
+      <w:r>
+        <w:rPr>
+          <w:lang w:val="en-US"/>
+        </w:rPr>
+        <w:t xml:space="preserve">This breakpoint was placed into the DLL, as I was having issues understanding why my tokenizing code wasn’t working 100%. Combined with a variable watching, I could then understand using step by step debugging where it was going wrong. </w:t>
+      </w:r>
+    </w:p>
+    <w:p>
+      <w:pPr>
+        <w:rPr>
+          <w:lang w:val="en-US"/>
+        </w:rPr>
+      </w:pPr>
+      <w:r>
+        <w:rPr>
+          <w:lang w:val="en-US"/>
+        </w:rPr>
+        <w:t>2.</w:t>
+      </w:r>
+    </w:p>
+    <w:p>
+      <w:pPr>
+        <w:rPr>
+          <w:lang w:val="en-US"/>
+        </w:rPr>
+      </w:pPr>
+      <w:r>
+        <w:rPr>
+          <w:noProof/>
+        </w:rPr>
+        <w:drawing>
+          <wp:inline distT="0" distB="0" distL="0" distR="0" wp14:anchorId="43BA95ED" wp14:editId="29079DBE">
+            <wp:extent cx="4307829" cy="2974340"/>
+            <wp:effectExtent l="0" t="0" r="0" b="0"/>
+            <wp:docPr id="7" name="Picture 7"/>
+            <wp:cNvGraphicFramePr>
+              <a:graphicFrameLocks xmlns:a="http://schemas.openxmlformats.org/drawingml/2006/main" noChangeAspect="1"/>
+            </wp:cNvGraphicFramePr>
+            <a:graphic xmlns:a="http://schemas.openxmlformats.org/drawingml/2006/main">
+              <a:graphicData uri="http://schemas.openxmlformats.org/drawingml/2006/picture">
+                <pic:pic xmlns:pic="http://schemas.openxmlformats.org/drawingml/2006/picture">
+                  <pic:nvPicPr>
+                    <pic:cNvPr id="1" name=""/>
+                    <pic:cNvPicPr/>
+                  </pic:nvPicPr>
+                  <pic:blipFill>
+                    <a:blip r:embed="rId5"/>
+                    <a:stretch>
+                      <a:fillRect/>
+                    </a:stretch>
+                  </pic:blipFill>
+                  <pic:spPr>
+                    <a:xfrm>
+                      <a:off x="0" y="0"/>
+                      <a:ext cx="4317152" cy="2980777"/>
+                    </a:xfrm>
+                    <a:prstGeom prst="rect">
+                      <a:avLst/>
+                    </a:prstGeom>
+                  </pic:spPr>
+                </pic:pic>
+              </a:graphicData>
+            </a:graphic>
+          </wp:inline>
+        </w:drawing>
+      </w:r>
+    </w:p>
+    <w:p>
+      <w:pPr>
+        <w:rPr>
+          <w:lang w:val="en-US"/>
+        </w:rPr>
+      </w:pPr>
+      <w:r>
+        <w:rPr>
+          <w:lang w:val="en-US"/>
+        </w:rPr>
+        <w:t>2 was used to double check that all the variables and the function pointer were being assigned as intended when loading the DLL into memory.</w:t>
       </w:r>
     </w:p>
     <w:p>
@@ -67,33 +199,135 @@
         <w:rPr>
           <w:lang w:val="en-US"/>
         </w:rPr>
-        <w:t>Single Stepping</w:t>
-      </w:r>
-    </w:p>
-    <w:p>
-      <w:pPr>
-        <w:rPr>
-          <w:lang w:val="en-US"/>
-        </w:rPr>
-      </w:pPr>
-      <w:r>
-        <w:rPr>
-          <w:lang w:val="en-US"/>
-        </w:rPr>
-        <w:t>One location for step into, one for step over</w:t>
-      </w:r>
-    </w:p>
-    <w:p>
-      <w:pPr>
-        <w:rPr>
-          <w:lang w:val="en-US"/>
-        </w:rPr>
-      </w:pPr>
-      <w:r>
-        <w:rPr>
-          <w:lang w:val="en-US"/>
-        </w:rPr>
-        <w:t>Each one needs an explanation</w:t>
+        <w:lastRenderedPageBreak/>
+        <w:t>Step Over</w:t>
+      </w:r>
+    </w:p>
+    <w:p>
+      <w:pPr>
+        <w:rPr>
+          <w:lang w:val="en-US"/>
+        </w:rPr>
+      </w:pPr>
+      <w:r>
+        <w:rPr>
+          <w:noProof/>
+        </w:rPr>
+        <w:drawing>
+          <wp:inline distT="0" distB="0" distL="0" distR="0" wp14:anchorId="6865EE8E" wp14:editId="64057D3A">
+            <wp:extent cx="3972905" cy="2712720"/>
+            <wp:effectExtent l="0" t="0" r="8890" b="0"/>
+            <wp:docPr id="9" name="Picture 9"/>
+            <wp:cNvGraphicFramePr>
+              <a:graphicFrameLocks xmlns:a="http://schemas.openxmlformats.org/drawingml/2006/main" noChangeAspect="1"/>
+            </wp:cNvGraphicFramePr>
+            <a:graphic xmlns:a="http://schemas.openxmlformats.org/drawingml/2006/main">
+              <a:graphicData uri="http://schemas.openxmlformats.org/drawingml/2006/picture">
+                <pic:pic xmlns:pic="http://schemas.openxmlformats.org/drawingml/2006/picture">
+                  <pic:nvPicPr>
+                    <pic:cNvPr id="1" name=""/>
+                    <pic:cNvPicPr/>
+                  </pic:nvPicPr>
+                  <pic:blipFill>
+                    <a:blip r:embed="rId6"/>
+                    <a:stretch>
+                      <a:fillRect/>
+                    </a:stretch>
+                  </pic:blipFill>
+                  <pic:spPr>
+                    <a:xfrm>
+                      <a:off x="0" y="0"/>
+                      <a:ext cx="3987006" cy="2722348"/>
+                    </a:xfrm>
+                    <a:prstGeom prst="rect">
+                      <a:avLst/>
+                    </a:prstGeom>
+                  </pic:spPr>
+                </pic:pic>
+              </a:graphicData>
+            </a:graphic>
+          </wp:inline>
+        </w:drawing>
+      </w:r>
+    </w:p>
+    <w:p>
+      <w:pPr>
+        <w:rPr>
+          <w:lang w:val="en-US"/>
+        </w:rPr>
+      </w:pPr>
+      <w:r>
+        <w:rPr>
+          <w:noProof/>
+        </w:rPr>
+        <w:drawing>
+          <wp:inline distT="0" distB="0" distL="0" distR="0" wp14:anchorId="5AEF442C" wp14:editId="3FC218F8">
+            <wp:extent cx="3947462" cy="3422650"/>
+            <wp:effectExtent l="0" t="0" r="0" b="6350"/>
+            <wp:docPr id="10" name="Picture 10"/>
+            <wp:cNvGraphicFramePr>
+              <a:graphicFrameLocks xmlns:a="http://schemas.openxmlformats.org/drawingml/2006/main" noChangeAspect="1"/>
+            </wp:cNvGraphicFramePr>
+            <a:graphic xmlns:a="http://schemas.openxmlformats.org/drawingml/2006/main">
+              <a:graphicData uri="http://schemas.openxmlformats.org/drawingml/2006/picture">
+                <pic:pic xmlns:pic="http://schemas.openxmlformats.org/drawingml/2006/picture">
+                  <pic:nvPicPr>
+                    <pic:cNvPr id="1" name=""/>
+                    <pic:cNvPicPr/>
+                  </pic:nvPicPr>
+                  <pic:blipFill>
+                    <a:blip r:embed="rId7"/>
+                    <a:stretch>
+                      <a:fillRect/>
+                    </a:stretch>
+                  </pic:blipFill>
+                  <pic:spPr>
+                    <a:xfrm>
+                      <a:off x="0" y="0"/>
+                      <a:ext cx="3971050" cy="3443102"/>
+                    </a:xfrm>
+                    <a:prstGeom prst="rect">
+                      <a:avLst/>
+                    </a:prstGeom>
+                  </pic:spPr>
+                </pic:pic>
+              </a:graphicData>
+            </a:graphic>
+          </wp:inline>
+        </w:drawing>
+      </w:r>
+    </w:p>
+    <w:p>
+      <w:pPr>
+        <w:rPr>
+          <w:lang w:val="en-US"/>
+        </w:rPr>
+      </w:pPr>
+      <w:r>
+        <w:rPr>
+          <w:lang w:val="en-US"/>
+        </w:rPr>
+        <w:t xml:space="preserve">As demonstrated in the above 2 pictures, step over was used to </w:t>
+      </w:r>
+      <w:r>
+        <w:rPr>
+          <w:lang w:val="en-US"/>
+        </w:rPr>
+        <w:t xml:space="preserve">“skip” over parts of code, to then be able to step into another part of the file, while having a breakpoint much earlier in the code so that variables could be watched as I stepped through the program. Step over simply executes the code within a function call, without </w:t>
+      </w:r>
+      <w:proofErr w:type="gramStart"/>
+      <w:r>
+        <w:rPr>
+          <w:lang w:val="en-US"/>
+        </w:rPr>
+        <w:t>actually going</w:t>
+      </w:r>
+      <w:proofErr w:type="gramEnd"/>
+      <w:r>
+        <w:rPr>
+          <w:lang w:val="en-US"/>
+        </w:rPr>
+        <w:t xml:space="preserve"> into it to step through each line manually. </w:t>
       </w:r>
     </w:p>
     <w:p>
@@ -107,20 +341,26 @@
         <w:rPr>
           <w:lang w:val="en-US"/>
         </w:rPr>
+        <w:lastRenderedPageBreak/>
         <w:t>Variable Viewing</w:t>
       </w:r>
-    </w:p>
-    <w:p>
-      <w:pPr>
-        <w:rPr>
-          <w:lang w:val="en-US"/>
-        </w:rPr>
-      </w:pPr>
-      <w:r>
-        <w:rPr>
-          <w:lang w:val="en-US"/>
-        </w:rPr>
-        <w:t>[Demonstrate Watch window inside DLL how a line is transformed into an array element]</w:t>
+      <w:r>
+        <w:rPr>
+          <w:lang w:val="en-US"/>
+        </w:rPr>
+        <w:t xml:space="preserve"> </w:t>
+      </w:r>
+      <w:r>
+        <w:rPr>
+          <w:lang w:val="en-US"/>
+        </w:rPr>
+        <w:t xml:space="preserve">(Watch) </w:t>
+      </w:r>
+      <w:r>
+        <w:rPr>
+          <w:lang w:val="en-US"/>
+        </w:rPr>
+        <w:t>&amp; Step Into</w:t>
       </w:r>
     </w:p>
     <w:p>
@@ -132,6 +372,244 @@
       </w:pPr>
       <w:r>
         <w:rPr>
+          <w:noProof/>
+        </w:rPr>
+        <w:drawing>
+          <wp:inline distT="0" distB="0" distL="0" distR="0" wp14:anchorId="1FD2C904" wp14:editId="7242AB79">
+            <wp:extent cx="5731510" cy="2284730"/>
+            <wp:effectExtent l="0" t="0" r="2540" b="1270"/>
+            <wp:docPr id="1" name="Picture 1"/>
+            <wp:cNvGraphicFramePr>
+              <a:graphicFrameLocks xmlns:a="http://schemas.openxmlformats.org/drawingml/2006/main" noChangeAspect="1"/>
+            </wp:cNvGraphicFramePr>
+            <a:graphic xmlns:a="http://schemas.openxmlformats.org/drawingml/2006/main">
+              <a:graphicData uri="http://schemas.openxmlformats.org/drawingml/2006/picture">
+                <pic:pic xmlns:pic="http://schemas.openxmlformats.org/drawingml/2006/picture">
+                  <pic:nvPicPr>
+                    <pic:cNvPr id="1" name=""/>
+                    <pic:cNvPicPr/>
+                  </pic:nvPicPr>
+                  <pic:blipFill>
+                    <a:blip r:embed="rId8"/>
+                    <a:stretch>
+                      <a:fillRect/>
+                    </a:stretch>
+                  </pic:blipFill>
+                  <pic:spPr>
+                    <a:xfrm>
+                      <a:off x="0" y="0"/>
+                      <a:ext cx="5731510" cy="2284730"/>
+                    </a:xfrm>
+                    <a:prstGeom prst="rect">
+                      <a:avLst/>
+                    </a:prstGeom>
+                  </pic:spPr>
+                </pic:pic>
+              </a:graphicData>
+            </a:graphic>
+          </wp:inline>
+        </w:drawing>
+      </w:r>
+    </w:p>
+    <w:p>
+      <w:pPr>
+        <w:rPr>
+          <w:lang w:val="en-US"/>
+        </w:rPr>
+      </w:pPr>
+      <w:r>
+        <w:rPr>
+          <w:lang w:val="en-US"/>
+        </w:rPr>
+        <w:t xml:space="preserve">This is a watch window on the variables </w:t>
+      </w:r>
+      <w:r>
+        <w:rPr>
+          <w:lang w:val="en-US"/>
+        </w:rPr>
+        <w:t>above. – I placed a watch on these, just to make sure that the tokenizing part of the Filter Algorithm was correctly taking apart the numbers given to it in the WCHAR* constant ‘</w:t>
+      </w:r>
+      <w:proofErr w:type="spellStart"/>
+      <w:r>
+        <w:rPr>
+          <w:i/>
+          <w:lang w:val="en-US"/>
+        </w:rPr>
+        <w:t>parameterString</w:t>
+      </w:r>
+      <w:proofErr w:type="spellEnd"/>
+      <w:r>
+        <w:rPr>
+          <w:i/>
+          <w:lang w:val="en-US"/>
+        </w:rPr>
+        <w:t xml:space="preserve">’ </w:t>
+      </w:r>
+      <w:r>
+        <w:rPr>
+          <w:lang w:val="en-US"/>
+        </w:rPr>
+        <w:t xml:space="preserve">and successfully placing them into the </w:t>
+      </w:r>
+      <w:r>
+        <w:rPr>
+          <w:lang w:val="en-US"/>
+        </w:rPr>
+        <w:t>‘</w:t>
+      </w:r>
+      <w:proofErr w:type="spellStart"/>
+      <w:r>
+        <w:rPr>
+          <w:i/>
+          <w:lang w:val="en-US"/>
+        </w:rPr>
+        <w:t>copiedList</w:t>
+      </w:r>
+      <w:proofErr w:type="spellEnd"/>
+      <w:r>
+        <w:rPr>
+          <w:i/>
+          <w:lang w:val="en-US"/>
+        </w:rPr>
+        <w:t>’</w:t>
+      </w:r>
+      <w:r>
+        <w:rPr>
+          <w:lang w:val="en-US"/>
+        </w:rPr>
+        <w:t xml:space="preserve"> integer array.</w:t>
+      </w:r>
+    </w:p>
+    <w:p>
+      <w:pPr>
+        <w:rPr>
+          <w:lang w:val="en-US"/>
+        </w:rPr>
+      </w:pPr>
+      <w:r>
+        <w:rPr>
+          <w:lang w:val="en-US"/>
+        </w:rPr>
+        <w:t xml:space="preserve">This also includes </w:t>
+      </w:r>
+      <w:r>
+        <w:rPr>
+          <w:b/>
+          <w:lang w:val="en-US"/>
+        </w:rPr>
+        <w:t>Step into</w:t>
+      </w:r>
+      <w:r>
+        <w:rPr>
+          <w:lang w:val="en-US"/>
+        </w:rPr>
+        <w:t xml:space="preserve"> to ensure that the rest of the parameter string was filled in correctly, and it didn’t skip over to the next function until it was ready. </w:t>
+      </w:r>
+      <w:r>
+        <w:rPr>
+          <w:lang w:val="en-US"/>
+        </w:rPr>
+        <w:t xml:space="preserve">Step into </w:t>
+      </w:r>
+      <w:r>
+        <w:rPr>
+          <w:lang w:val="en-US"/>
+        </w:rPr>
+        <w:t xml:space="preserve">simply moves into the next line of code during </w:t>
+      </w:r>
+      <w:proofErr w:type="gramStart"/>
+      <w:r>
+        <w:rPr>
+          <w:lang w:val="en-US"/>
+        </w:rPr>
+        <w:t>break, and</w:t>
+      </w:r>
+      <w:proofErr w:type="gramEnd"/>
+      <w:r>
+        <w:rPr>
+          <w:lang w:val="en-US"/>
+        </w:rPr>
+        <w:t xml:space="preserve"> doesn’t skip over any function calls.</w:t>
+      </w:r>
+    </w:p>
+    <w:p>
+      <w:pPr>
+        <w:rPr>
+          <w:lang w:val="en-US"/>
+        </w:rPr>
+      </w:pPr>
+      <w:r>
+        <w:rPr>
+          <w:noProof/>
+        </w:rPr>
+        <w:drawing>
+          <wp:inline distT="0" distB="0" distL="0" distR="0" wp14:anchorId="2A01D403" wp14:editId="4B0C0F9F">
+            <wp:extent cx="5731510" cy="2364105"/>
+            <wp:effectExtent l="0" t="0" r="2540" b="0"/>
+            <wp:docPr id="4" name="Picture 4"/>
+            <wp:cNvGraphicFramePr>
+              <a:graphicFrameLocks xmlns:a="http://schemas.openxmlformats.org/drawingml/2006/main" noChangeAspect="1"/>
+            </wp:cNvGraphicFramePr>
+            <a:graphic xmlns:a="http://schemas.openxmlformats.org/drawingml/2006/main">
+              <a:graphicData uri="http://schemas.openxmlformats.org/drawingml/2006/picture">
+                <pic:pic xmlns:pic="http://schemas.openxmlformats.org/drawingml/2006/picture">
+                  <pic:nvPicPr>
+                    <pic:cNvPr id="1" name=""/>
+                    <pic:cNvPicPr/>
+                  </pic:nvPicPr>
+                  <pic:blipFill>
+                    <a:blip r:embed="rId9"/>
+                    <a:stretch>
+                      <a:fillRect/>
+                    </a:stretch>
+                  </pic:blipFill>
+                  <pic:spPr>
+                    <a:xfrm>
+                      <a:off x="0" y="0"/>
+                      <a:ext cx="5731510" cy="2364105"/>
+                    </a:xfrm>
+                    <a:prstGeom prst="rect">
+                      <a:avLst/>
+                    </a:prstGeom>
+                  </pic:spPr>
+                </pic:pic>
+              </a:graphicData>
+            </a:graphic>
+          </wp:inline>
+        </w:drawing>
+      </w:r>
+    </w:p>
+    <w:p>
+      <w:pPr>
+        <w:pStyle w:val="Heading1"/>
+        <w:rPr>
+          <w:lang w:val="en-US"/>
+        </w:rPr>
+      </w:pPr>
+    </w:p>
+    <w:p>
+      <w:pPr>
+        <w:rPr>
+          <w:lang w:val="en-US"/>
+        </w:rPr>
+      </w:pPr>
+    </w:p>
+    <w:p>
+      <w:pPr>
+        <w:rPr>
+          <w:lang w:val="en-US"/>
+        </w:rPr>
+      </w:pPr>
+    </w:p>
+    <w:p>
+      <w:pPr>
+        <w:pStyle w:val="Heading1"/>
+        <w:rPr>
+          <w:lang w:val="en-US"/>
+        </w:rPr>
+      </w:pPr>
+      <w:r>
+        <w:rPr>
           <w:lang w:val="en-US"/>
         </w:rPr>
         <w:t>Preprocessor to support debugging without dynamic debugger</w:t>
@@ -140,111 +618,209 @@
     <w:p>
       <w:pPr>
         <w:rPr>
-          <w:lang w:val="en-US"/>
-        </w:rPr>
-      </w:pPr>
-      <w:r>
-        <w:rPr>
-          <w:lang w:val="en-US"/>
-        </w:rPr>
-        <w:t>[Picture of Code]</w:t>
+          <w:i/>
+          <w:lang w:val="en-US"/>
+        </w:rPr>
+      </w:pPr>
+      <w:r>
+        <w:rPr>
+          <w:noProof/>
+        </w:rPr>
+        <w:drawing>
+          <wp:inline distT="0" distB="0" distL="0" distR="0" wp14:anchorId="5F444725" wp14:editId="596A4748">
+            <wp:extent cx="5731510" cy="678180"/>
+            <wp:effectExtent l="0" t="0" r="2540" b="7620"/>
+            <wp:docPr id="8" name="Picture 8"/>
+            <wp:cNvGraphicFramePr>
+              <a:graphicFrameLocks xmlns:a="http://schemas.openxmlformats.org/drawingml/2006/main" noChangeAspect="1"/>
+            </wp:cNvGraphicFramePr>
+            <a:graphic xmlns:a="http://schemas.openxmlformats.org/drawingml/2006/main">
+              <a:graphicData uri="http://schemas.openxmlformats.org/drawingml/2006/picture">
+                <pic:pic xmlns:pic="http://schemas.openxmlformats.org/drawingml/2006/picture">
+                  <pic:nvPicPr>
+                    <pic:cNvPr id="1" name=""/>
+                    <pic:cNvPicPr/>
+                  </pic:nvPicPr>
+                  <pic:blipFill>
+                    <a:blip r:embed="rId10"/>
+                    <a:stretch>
+                      <a:fillRect/>
+                    </a:stretch>
+                  </pic:blipFill>
+                  <pic:spPr>
+                    <a:xfrm>
+                      <a:off x="0" y="0"/>
+                      <a:ext cx="5731510" cy="678180"/>
+                    </a:xfrm>
+                    <a:prstGeom prst="rect">
+                      <a:avLst/>
+                    </a:prstGeom>
+                  </pic:spPr>
+                </pic:pic>
+              </a:graphicData>
+            </a:graphic>
+          </wp:inline>
+        </w:drawing>
+      </w:r>
+      <w:r>
+        <w:rPr>
+          <w:i/>
+          <w:lang w:val="en-US"/>
+        </w:rPr>
+        <w:t xml:space="preserve"> </w:t>
+      </w:r>
+      <w:r>
+        <w:rPr>
+          <w:lang w:val="en-US"/>
+        </w:rPr>
+        <w:t>This particular</w:t>
+      </w:r>
+      <w:r>
+        <w:rPr>
+          <w:i/>
+          <w:lang w:val="en-US"/>
+        </w:rPr>
+        <w:t xml:space="preserve"> #ifdef _DEBUG </w:t>
+      </w:r>
+      <w:r>
+        <w:rPr>
+          <w:lang w:val="en-US"/>
+        </w:rPr>
+        <w:t>was used to display the contents to the input file after it had been placed into the array</w:t>
+      </w:r>
+      <w:r>
+        <w:rPr>
+          <w:lang w:val="en-US"/>
+        </w:rPr>
+        <w:t xml:space="preserve"> without having to use a breakpoint to view the variables by a watch window.</w:t>
+      </w:r>
+      <w:r>
+        <w:rPr>
+          <w:i/>
+          <w:lang w:val="en-US"/>
+        </w:rPr>
+        <w:t xml:space="preserve"> </w:t>
+      </w:r>
+    </w:p>
+    <w:p>
+      <w:pPr>
+        <w:rPr>
+          <w:lang w:val="en-US"/>
+        </w:rPr>
+      </w:pPr>
+      <w:r>
+        <w:rPr>
+          <w:b/>
+          <w:i/>
+          <w:lang w:val="en-US"/>
+        </w:rPr>
+        <w:lastRenderedPageBreak/>
+        <w:t xml:space="preserve">#IFDEF _DEBUG </w:t>
+      </w:r>
+      <w:r>
+        <w:rPr>
+          <w:lang w:val="en-US"/>
+        </w:rPr>
+        <w:t>is a section of code, usually when displaying variables of some kind, which will only display when built in debug mode. When the compiler is in release mode, any code between #ifdef _Debug and #endif would be ignored.</w:t>
+      </w:r>
+    </w:p>
+    <w:p>
+      <w:pPr>
+        <w:pStyle w:val="Heading1"/>
+        <w:rPr>
+          <w:lang w:val="en-US"/>
+        </w:rPr>
+      </w:pPr>
+      <w:r>
+        <w:rPr>
+          <w:lang w:val="en-US"/>
+        </w:rPr>
+        <w:t>Example of Assert use</w:t>
+      </w:r>
+    </w:p>
+    <w:p>
+      <w:pPr>
+        <w:rPr>
+          <w:i/>
+          <w:lang w:val="en-US"/>
+        </w:rPr>
+      </w:pPr>
+      <w:r>
+        <w:rPr>
+          <w:noProof/>
+        </w:rPr>
+        <w:drawing>
+          <wp:inline distT="0" distB="0" distL="0" distR="0" wp14:anchorId="091919DC" wp14:editId="6D545342">
+            <wp:extent cx="5204460" cy="1287565"/>
+            <wp:effectExtent l="0" t="0" r="0" b="8255"/>
+            <wp:docPr id="11" name="Picture 11"/>
+            <wp:cNvGraphicFramePr>
+              <a:graphicFrameLocks xmlns:a="http://schemas.openxmlformats.org/drawingml/2006/main" noChangeAspect="1"/>
+            </wp:cNvGraphicFramePr>
+            <a:graphic xmlns:a="http://schemas.openxmlformats.org/drawingml/2006/main">
+              <a:graphicData uri="http://schemas.openxmlformats.org/drawingml/2006/picture">
+                <pic:pic xmlns:pic="http://schemas.openxmlformats.org/drawingml/2006/picture">
+                  <pic:nvPicPr>
+                    <pic:cNvPr id="1" name=""/>
+                    <pic:cNvPicPr/>
+                  </pic:nvPicPr>
+                  <pic:blipFill>
+                    <a:blip r:embed="rId11"/>
+                    <a:stretch>
+                      <a:fillRect/>
+                    </a:stretch>
+                  </pic:blipFill>
+                  <pic:spPr>
+                    <a:xfrm>
+                      <a:off x="0" y="0"/>
+                      <a:ext cx="5224313" cy="1292477"/>
+                    </a:xfrm>
+                    <a:prstGeom prst="rect">
+                      <a:avLst/>
+                    </a:prstGeom>
+                  </pic:spPr>
+                </pic:pic>
+              </a:graphicData>
+            </a:graphic>
+          </wp:inline>
+        </w:drawing>
+      </w:r>
+      <w:r>
+        <w:rPr>
+          <w:i/>
+          <w:lang w:val="en-US"/>
+        </w:rPr>
+        <w:t xml:space="preserve"> </w:t>
+      </w:r>
+    </w:p>
+    <w:p>
+      <w:pPr>
+        <w:rPr>
+          <w:i/>
+          <w:lang w:val="en-US"/>
+        </w:rPr>
+      </w:pPr>
+      <w:r>
+        <w:rPr>
+          <w:lang w:val="en-US"/>
+        </w:rPr>
+        <w:t>Using</w:t>
+      </w:r>
+      <w:r>
+        <w:rPr>
+          <w:i/>
+          <w:lang w:val="en-US"/>
+        </w:rPr>
+        <w:t xml:space="preserve"> assert(condition) </w:t>
+      </w:r>
+      <w:r>
+        <w:rPr>
+          <w:lang w:val="en-US"/>
+        </w:rPr>
+        <w:t xml:space="preserve">in this project allowed me to 100% make sure the program wouldn’t execute any further unless the function pointer is correctly assigned. </w:t>
       </w:r>
       <w:bookmarkStart w:id="0" w:name="_GoBack"/>
       <w:bookmarkEnd w:id="0"/>
-    </w:p>
-    <w:p>
-      <w:pPr>
-        <w:rPr>
-          <w:i/>
-          <w:lang w:val="en-US"/>
-        </w:rPr>
-      </w:pPr>
-      <w:r>
-        <w:rPr>
-          <w:i/>
-          <w:lang w:val="en-US"/>
-        </w:rPr>
-        <w:t>[explanation]</w:t>
-      </w:r>
-    </w:p>
-    <w:p>
-      <w:pPr>
-        <w:rPr>
-          <w:i/>
-          <w:lang w:val="en-US"/>
-        </w:rPr>
-      </w:pPr>
-      <w:r>
-        <w:rPr>
-          <w:i/>
-          <w:lang w:val="en-US"/>
-        </w:rPr>
-        <w:t>[explanation of preprocessor in this approach]</w:t>
-      </w:r>
-    </w:p>
-    <w:p>
-      <w:pPr>
-        <w:rPr>
-          <w:lang w:val="en-US"/>
-        </w:rPr>
-      </w:pPr>
-    </w:p>
-    <w:p>
-      <w:pPr>
-        <w:pStyle w:val="Heading1"/>
-        <w:rPr>
-          <w:lang w:val="en-US"/>
-        </w:rPr>
-      </w:pPr>
-      <w:r>
-        <w:rPr>
-          <w:lang w:val="en-US"/>
-        </w:rPr>
-        <w:t>Example of Assert Macro use</w:t>
-      </w:r>
-    </w:p>
-    <w:p>
-      <w:pPr>
-        <w:rPr>
-          <w:lang w:val="en-US"/>
-        </w:rPr>
-      </w:pPr>
-      <w:r>
-        <w:rPr>
-          <w:lang w:val="en-US"/>
-        </w:rPr>
-        <w:t>[Picture of Code]</w:t>
-      </w:r>
-    </w:p>
-    <w:p>
-      <w:pPr>
-        <w:rPr>
-          <w:i/>
-          <w:lang w:val="en-US"/>
-        </w:rPr>
-      </w:pPr>
-      <w:r>
-        <w:rPr>
-          <w:i/>
-          <w:lang w:val="en-US"/>
-        </w:rPr>
-        <w:t>[explanation of debugging using assert]</w:t>
-      </w:r>
-    </w:p>
-    <w:p>
-      <w:pPr>
-        <w:rPr>
-          <w:i/>
-          <w:lang w:val="en-US"/>
-        </w:rPr>
-      </w:pPr>
-      <w:r>
-        <w:rPr>
-          <w:i/>
-          <w:lang w:val="en-US"/>
-        </w:rPr>
-        <w:t>[explanation of preprocessor]</w:t>
-      </w:r>
     </w:p>
     <w:sectPr>
       <w:pgSz w:w="11906" w:h="16838"/>

</xml_diff>